<commit_message>
final update of week 1
</commit_message>
<xml_diff>
--- a/Assignments/week1.docx
+++ b/Assignments/week1.docx
@@ -779,12 +779,2998 @@
           <w:tab w:val="left" w:pos="1530"/>
         </w:tabs>
         <w:rPr>
+          <w:rFonts w:ascii="Segoe UI" w:hAnsi="Segoe UI" w:cs="Segoe UI"/>
+          <w:color w:val="212529"/>
+          <w:sz w:val="23"/>
+          <w:szCs w:val="23"/>
+          <w:shd w:val="clear" w:color="auto" w:fill="FFFFFF"/>
+        </w:rPr>
+      </w:pPr>
+      <w:r>
+        <w:rPr>
+          <w:rFonts w:ascii="Segoe UI" w:hAnsi="Segoe UI" w:cs="Segoe UI"/>
+          <w:color w:val="212529"/>
+          <w:sz w:val="23"/>
+          <w:szCs w:val="23"/>
+          <w:shd w:val="clear" w:color="auto" w:fill="FFFFFF"/>
+        </w:rPr>
+        <w:lastRenderedPageBreak/>
+        <w:t>2.Write a Java program to convert minutes into a number of years and days.</w:t>
+      </w:r>
+    </w:p>
+    <w:p>
+      <w:pPr>
+        <w:tabs>
+          <w:tab w:val="left" w:pos="1530"/>
+        </w:tabs>
+        <w:rPr>
+          <w:rFonts w:ascii="Segoe UI" w:hAnsi="Segoe UI" w:cs="Segoe UI"/>
+          <w:color w:val="212529"/>
+          <w:sz w:val="23"/>
+          <w:szCs w:val="23"/>
+          <w:shd w:val="clear" w:color="auto" w:fill="FFFFFF"/>
+        </w:rPr>
+      </w:pPr>
+    </w:p>
+    <w:p>
+      <w:pPr>
+        <w:tabs>
+          <w:tab w:val="left" w:pos="1530"/>
+        </w:tabs>
+        <w:rPr>
+          <w:rFonts w:ascii="Segoe UI" w:hAnsi="Segoe UI" w:cs="Segoe UI"/>
+          <w:color w:val="212529"/>
+          <w:sz w:val="23"/>
+          <w:szCs w:val="23"/>
+          <w:shd w:val="clear" w:color="auto" w:fill="FFFFFF"/>
+        </w:rPr>
+      </w:pPr>
+      <w:r>
+        <w:rPr>
+          <w:rFonts w:ascii="Segoe UI" w:hAnsi="Segoe UI" w:cs="Segoe UI"/>
+          <w:color w:val="212529"/>
+          <w:sz w:val="23"/>
+          <w:szCs w:val="23"/>
+          <w:shd w:val="clear" w:color="auto" w:fill="FFFFFF"/>
+        </w:rPr>
+        <w:t>Code:</w:t>
+      </w:r>
+    </w:p>
+    <w:p>
+      <w:pPr>
+        <w:pStyle w:val="HTMLPreformatted"/>
+        <w:shd w:val="clear" w:color="auto" w:fill="2B2B2B"/>
+        <w:rPr>
+          <w:color w:val="A9B7C6"/>
+          <w:sz w:val="27"/>
+          <w:szCs w:val="27"/>
+        </w:rPr>
+      </w:pPr>
+      <w:r>
+        <w:rPr>
+          <w:color w:val="CC7832"/>
+          <w:sz w:val="27"/>
+          <w:szCs w:val="27"/>
+        </w:rPr>
+        <w:t xml:space="preserve">package </w:t>
+      </w:r>
+      <w:r>
+        <w:rPr>
+          <w:color w:val="A9B7C6"/>
+          <w:sz w:val="27"/>
+          <w:szCs w:val="27"/>
+        </w:rPr>
+        <w:t>com.randrita.week1</w:t>
+      </w:r>
+      <w:r>
+        <w:rPr>
+          <w:color w:val="CC7832"/>
+          <w:sz w:val="27"/>
+          <w:szCs w:val="27"/>
+        </w:rPr>
+        <w:t>;</w:t>
+      </w:r>
+      <w:r>
+        <w:rPr>
+          <w:color w:val="CC7832"/>
+          <w:sz w:val="27"/>
+          <w:szCs w:val="27"/>
+        </w:rPr>
+        <w:br/>
+        <w:t xml:space="preserve">import </w:t>
+      </w:r>
+      <w:proofErr w:type="spellStart"/>
+      <w:r>
+        <w:rPr>
+          <w:color w:val="A9B7C6"/>
+          <w:sz w:val="27"/>
+          <w:szCs w:val="27"/>
+        </w:rPr>
+        <w:t>java.util.Scanner</w:t>
+      </w:r>
+      <w:proofErr w:type="spellEnd"/>
+      <w:r>
+        <w:rPr>
+          <w:color w:val="CC7832"/>
+          <w:sz w:val="27"/>
+          <w:szCs w:val="27"/>
+        </w:rPr>
+        <w:t>;</w:t>
+      </w:r>
+      <w:r>
+        <w:rPr>
+          <w:color w:val="CC7832"/>
+          <w:sz w:val="27"/>
+          <w:szCs w:val="27"/>
+        </w:rPr>
+        <w:br/>
+      </w:r>
+      <w:r>
+        <w:rPr>
+          <w:color w:val="CC7832"/>
+          <w:sz w:val="27"/>
+          <w:szCs w:val="27"/>
+        </w:rPr>
+        <w:br/>
+      </w:r>
+      <w:r>
+        <w:rPr>
+          <w:color w:val="808080"/>
+          <w:sz w:val="27"/>
+          <w:szCs w:val="27"/>
+        </w:rPr>
+        <w:t>//2.Write a Java program to convert minutes into a number of years and days.</w:t>
+      </w:r>
+      <w:r>
+        <w:rPr>
+          <w:color w:val="808080"/>
+          <w:sz w:val="27"/>
+          <w:szCs w:val="27"/>
+        </w:rPr>
+        <w:br/>
+      </w:r>
+      <w:r>
+        <w:rPr>
+          <w:color w:val="808080"/>
+          <w:sz w:val="27"/>
+          <w:szCs w:val="27"/>
+        </w:rPr>
+        <w:br/>
+      </w:r>
+      <w:r>
+        <w:rPr>
+          <w:color w:val="CC7832"/>
+          <w:sz w:val="27"/>
+          <w:szCs w:val="27"/>
+        </w:rPr>
+        <w:t xml:space="preserve">public class </w:t>
+      </w:r>
+      <w:proofErr w:type="spellStart"/>
+      <w:r>
+        <w:rPr>
+          <w:color w:val="A9B7C6"/>
+          <w:sz w:val="27"/>
+          <w:szCs w:val="27"/>
+        </w:rPr>
+        <w:t>MinToDays</w:t>
+      </w:r>
+      <w:proofErr w:type="spellEnd"/>
+      <w:r>
+        <w:rPr>
+          <w:color w:val="A9B7C6"/>
+          <w:sz w:val="27"/>
+          <w:szCs w:val="27"/>
+        </w:rPr>
+        <w:t xml:space="preserve"> {</w:t>
+      </w:r>
+      <w:r>
+        <w:rPr>
+          <w:color w:val="A9B7C6"/>
+          <w:sz w:val="27"/>
+          <w:szCs w:val="27"/>
+        </w:rPr>
+        <w:br/>
+        <w:t xml:space="preserve">    </w:t>
+      </w:r>
+      <w:r>
+        <w:rPr>
+          <w:color w:val="CC7832"/>
+          <w:sz w:val="27"/>
+          <w:szCs w:val="27"/>
+        </w:rPr>
+        <w:t xml:space="preserve">public static void </w:t>
+      </w:r>
+      <w:r>
+        <w:rPr>
+          <w:color w:val="FFC66D"/>
+          <w:sz w:val="27"/>
+          <w:szCs w:val="27"/>
+        </w:rPr>
+        <w:t>main</w:t>
+      </w:r>
+      <w:r>
+        <w:rPr>
+          <w:color w:val="A9B7C6"/>
+          <w:sz w:val="27"/>
+          <w:szCs w:val="27"/>
+        </w:rPr>
+        <w:t xml:space="preserve">(String[] </w:t>
+      </w:r>
+      <w:proofErr w:type="spellStart"/>
+      <w:r>
+        <w:rPr>
+          <w:color w:val="A9B7C6"/>
+          <w:sz w:val="27"/>
+          <w:szCs w:val="27"/>
+        </w:rPr>
+        <w:t>args</w:t>
+      </w:r>
+      <w:proofErr w:type="spellEnd"/>
+      <w:r>
+        <w:rPr>
+          <w:color w:val="A9B7C6"/>
+          <w:sz w:val="27"/>
+          <w:szCs w:val="27"/>
+        </w:rPr>
+        <w:t>) {</w:t>
+      </w:r>
+      <w:r>
+        <w:rPr>
+          <w:color w:val="A9B7C6"/>
+          <w:sz w:val="27"/>
+          <w:szCs w:val="27"/>
+        </w:rPr>
+        <w:br/>
+        <w:t xml:space="preserve">        Scanner input = </w:t>
+      </w:r>
+      <w:r>
+        <w:rPr>
+          <w:color w:val="CC7832"/>
+          <w:sz w:val="27"/>
+          <w:szCs w:val="27"/>
+        </w:rPr>
+        <w:t xml:space="preserve">new </w:t>
+      </w:r>
+      <w:r>
+        <w:rPr>
+          <w:color w:val="A9B7C6"/>
+          <w:sz w:val="27"/>
+          <w:szCs w:val="27"/>
+        </w:rPr>
+        <w:t>Scanner(System.</w:t>
+      </w:r>
+      <w:r>
+        <w:rPr>
+          <w:i/>
+          <w:iCs/>
+          <w:color w:val="9876AA"/>
+          <w:sz w:val="27"/>
+          <w:szCs w:val="27"/>
+        </w:rPr>
+        <w:t>in</w:t>
+      </w:r>
+      <w:r>
+        <w:rPr>
+          <w:color w:val="A9B7C6"/>
+          <w:sz w:val="27"/>
+          <w:szCs w:val="27"/>
+        </w:rPr>
+        <w:t>)</w:t>
+      </w:r>
+      <w:r>
+        <w:rPr>
+          <w:color w:val="CC7832"/>
+          <w:sz w:val="27"/>
+          <w:szCs w:val="27"/>
+        </w:rPr>
+        <w:t>;</w:t>
+      </w:r>
+      <w:r>
+        <w:rPr>
+          <w:color w:val="CC7832"/>
+          <w:sz w:val="27"/>
+          <w:szCs w:val="27"/>
+        </w:rPr>
+        <w:br/>
+        <w:t xml:space="preserve">        </w:t>
+      </w:r>
+      <w:proofErr w:type="spellStart"/>
+      <w:r>
+        <w:rPr>
+          <w:color w:val="A9B7C6"/>
+          <w:sz w:val="27"/>
+          <w:szCs w:val="27"/>
+        </w:rPr>
+        <w:t>System.</w:t>
+      </w:r>
+      <w:r>
+        <w:rPr>
+          <w:i/>
+          <w:iCs/>
+          <w:color w:val="9876AA"/>
+          <w:sz w:val="27"/>
+          <w:szCs w:val="27"/>
+        </w:rPr>
+        <w:t>out</w:t>
+      </w:r>
+      <w:r>
+        <w:rPr>
+          <w:color w:val="A9B7C6"/>
+          <w:sz w:val="27"/>
+          <w:szCs w:val="27"/>
+        </w:rPr>
+        <w:t>.print</w:t>
+      </w:r>
+      <w:proofErr w:type="spellEnd"/>
+      <w:r>
+        <w:rPr>
+          <w:color w:val="A9B7C6"/>
+          <w:sz w:val="27"/>
+          <w:szCs w:val="27"/>
+        </w:rPr>
+        <w:t>(</w:t>
+      </w:r>
+      <w:r>
+        <w:rPr>
+          <w:color w:val="6A8759"/>
+          <w:sz w:val="27"/>
+          <w:szCs w:val="27"/>
+        </w:rPr>
+        <w:t>"Enter the minutes:"</w:t>
+      </w:r>
+      <w:r>
+        <w:rPr>
+          <w:color w:val="A9B7C6"/>
+          <w:sz w:val="27"/>
+          <w:szCs w:val="27"/>
+        </w:rPr>
+        <w:t>)</w:t>
+      </w:r>
+      <w:r>
+        <w:rPr>
+          <w:color w:val="CC7832"/>
+          <w:sz w:val="27"/>
+          <w:szCs w:val="27"/>
+        </w:rPr>
+        <w:t>;</w:t>
+      </w:r>
+      <w:r>
+        <w:rPr>
+          <w:color w:val="CC7832"/>
+          <w:sz w:val="27"/>
+          <w:szCs w:val="27"/>
+        </w:rPr>
+        <w:br/>
+        <w:t xml:space="preserve">        int </w:t>
+      </w:r>
+      <w:r>
+        <w:rPr>
+          <w:color w:val="A9B7C6"/>
+          <w:sz w:val="27"/>
+          <w:szCs w:val="27"/>
+        </w:rPr>
+        <w:t xml:space="preserve">min = </w:t>
+      </w:r>
+      <w:proofErr w:type="spellStart"/>
+      <w:r>
+        <w:rPr>
+          <w:color w:val="A9B7C6"/>
+          <w:sz w:val="27"/>
+          <w:szCs w:val="27"/>
+        </w:rPr>
+        <w:t>input.nextInt</w:t>
+      </w:r>
+      <w:proofErr w:type="spellEnd"/>
+      <w:r>
+        <w:rPr>
+          <w:color w:val="A9B7C6"/>
+          <w:sz w:val="27"/>
+          <w:szCs w:val="27"/>
+        </w:rPr>
+        <w:t>()</w:t>
+      </w:r>
+      <w:r>
+        <w:rPr>
+          <w:color w:val="CC7832"/>
+          <w:sz w:val="27"/>
+          <w:szCs w:val="27"/>
+        </w:rPr>
+        <w:t>;</w:t>
+      </w:r>
+      <w:r>
+        <w:rPr>
+          <w:color w:val="CC7832"/>
+          <w:sz w:val="27"/>
+          <w:szCs w:val="27"/>
+        </w:rPr>
+        <w:br/>
+        <w:t xml:space="preserve">        int </w:t>
+      </w:r>
+      <w:r>
+        <w:rPr>
+          <w:color w:val="A9B7C6"/>
+          <w:sz w:val="27"/>
+          <w:szCs w:val="27"/>
+        </w:rPr>
+        <w:t xml:space="preserve">year =  min / </w:t>
+      </w:r>
+      <w:r>
+        <w:rPr>
+          <w:color w:val="6897BB"/>
+          <w:sz w:val="27"/>
+          <w:szCs w:val="27"/>
+        </w:rPr>
+        <w:t>525600</w:t>
+      </w:r>
+      <w:r>
+        <w:rPr>
+          <w:color w:val="CC7832"/>
+          <w:sz w:val="27"/>
+          <w:szCs w:val="27"/>
+        </w:rPr>
+        <w:t>;</w:t>
+      </w:r>
+      <w:r>
+        <w:rPr>
+          <w:color w:val="CC7832"/>
+          <w:sz w:val="27"/>
+          <w:szCs w:val="27"/>
+        </w:rPr>
+        <w:br/>
+        <w:t xml:space="preserve">        int </w:t>
+      </w:r>
+      <w:r>
+        <w:rPr>
+          <w:color w:val="A9B7C6"/>
+          <w:sz w:val="27"/>
+          <w:szCs w:val="27"/>
+        </w:rPr>
+        <w:t xml:space="preserve">day = min / </w:t>
+      </w:r>
+      <w:r>
+        <w:rPr>
+          <w:color w:val="6897BB"/>
+          <w:sz w:val="27"/>
+          <w:szCs w:val="27"/>
+        </w:rPr>
+        <w:t>1440</w:t>
+      </w:r>
+      <w:r>
+        <w:rPr>
+          <w:color w:val="CC7832"/>
+          <w:sz w:val="27"/>
+          <w:szCs w:val="27"/>
+        </w:rPr>
+        <w:t>;</w:t>
+      </w:r>
+      <w:r>
+        <w:rPr>
+          <w:color w:val="CC7832"/>
+          <w:sz w:val="27"/>
+          <w:szCs w:val="27"/>
+        </w:rPr>
+        <w:br/>
+      </w:r>
+      <w:r>
+        <w:rPr>
+          <w:color w:val="CC7832"/>
+          <w:sz w:val="27"/>
+          <w:szCs w:val="27"/>
+        </w:rPr>
+        <w:br/>
+        <w:t xml:space="preserve">        </w:t>
+      </w:r>
+      <w:proofErr w:type="spellStart"/>
+      <w:r>
+        <w:rPr>
+          <w:color w:val="A9B7C6"/>
+          <w:sz w:val="27"/>
+          <w:szCs w:val="27"/>
+        </w:rPr>
+        <w:t>System.</w:t>
+      </w:r>
+      <w:r>
+        <w:rPr>
+          <w:i/>
+          <w:iCs/>
+          <w:color w:val="9876AA"/>
+          <w:sz w:val="27"/>
+          <w:szCs w:val="27"/>
+        </w:rPr>
+        <w:t>out</w:t>
+      </w:r>
+      <w:r>
+        <w:rPr>
+          <w:color w:val="A9B7C6"/>
+          <w:sz w:val="27"/>
+          <w:szCs w:val="27"/>
+        </w:rPr>
+        <w:t>.println</w:t>
+      </w:r>
+      <w:proofErr w:type="spellEnd"/>
+      <w:r>
+        <w:rPr>
+          <w:color w:val="A9B7C6"/>
+          <w:sz w:val="27"/>
+          <w:szCs w:val="27"/>
+        </w:rPr>
+        <w:t>(</w:t>
+      </w:r>
+      <w:r>
+        <w:rPr>
+          <w:color w:val="6A8759"/>
+          <w:sz w:val="27"/>
+          <w:szCs w:val="27"/>
+        </w:rPr>
+        <w:t xml:space="preserve">"Year is:" </w:t>
+      </w:r>
+      <w:r>
+        <w:rPr>
+          <w:color w:val="A9B7C6"/>
+          <w:sz w:val="27"/>
+          <w:szCs w:val="27"/>
+        </w:rPr>
+        <w:t>+ year)</w:t>
+      </w:r>
+      <w:r>
+        <w:rPr>
+          <w:color w:val="CC7832"/>
+          <w:sz w:val="27"/>
+          <w:szCs w:val="27"/>
+        </w:rPr>
+        <w:t>;</w:t>
+      </w:r>
+      <w:r>
+        <w:rPr>
+          <w:color w:val="CC7832"/>
+          <w:sz w:val="27"/>
+          <w:szCs w:val="27"/>
+        </w:rPr>
+        <w:br/>
+        <w:t xml:space="preserve">        </w:t>
+      </w:r>
+      <w:proofErr w:type="spellStart"/>
+      <w:r>
+        <w:rPr>
+          <w:color w:val="A9B7C6"/>
+          <w:sz w:val="27"/>
+          <w:szCs w:val="27"/>
+        </w:rPr>
+        <w:t>System.</w:t>
+      </w:r>
+      <w:r>
+        <w:rPr>
+          <w:i/>
+          <w:iCs/>
+          <w:color w:val="9876AA"/>
+          <w:sz w:val="27"/>
+          <w:szCs w:val="27"/>
+        </w:rPr>
+        <w:t>out</w:t>
+      </w:r>
+      <w:r>
+        <w:rPr>
+          <w:color w:val="A9B7C6"/>
+          <w:sz w:val="27"/>
+          <w:szCs w:val="27"/>
+        </w:rPr>
+        <w:t>.println</w:t>
+      </w:r>
+      <w:proofErr w:type="spellEnd"/>
+      <w:r>
+        <w:rPr>
+          <w:color w:val="A9B7C6"/>
+          <w:sz w:val="27"/>
+          <w:szCs w:val="27"/>
+        </w:rPr>
+        <w:t>(</w:t>
+      </w:r>
+      <w:r>
+        <w:rPr>
+          <w:color w:val="6A8759"/>
+          <w:sz w:val="27"/>
+          <w:szCs w:val="27"/>
+        </w:rPr>
+        <w:t xml:space="preserve">"Day is:" </w:t>
+      </w:r>
+      <w:r>
+        <w:rPr>
+          <w:color w:val="A9B7C6"/>
+          <w:sz w:val="27"/>
+          <w:szCs w:val="27"/>
+        </w:rPr>
+        <w:t>+ day)</w:t>
+      </w:r>
+      <w:r>
+        <w:rPr>
+          <w:color w:val="CC7832"/>
+          <w:sz w:val="27"/>
+          <w:szCs w:val="27"/>
+        </w:rPr>
+        <w:t>;</w:t>
+      </w:r>
+      <w:r>
+        <w:rPr>
+          <w:color w:val="CC7832"/>
+          <w:sz w:val="27"/>
+          <w:szCs w:val="27"/>
+        </w:rPr>
+        <w:br/>
+        <w:t xml:space="preserve">    </w:t>
+      </w:r>
+      <w:r>
+        <w:rPr>
+          <w:color w:val="A9B7C6"/>
+          <w:sz w:val="27"/>
+          <w:szCs w:val="27"/>
+        </w:rPr>
+        <w:t>}</w:t>
+      </w:r>
+      <w:r>
+        <w:rPr>
+          <w:color w:val="A9B7C6"/>
+          <w:sz w:val="27"/>
+          <w:szCs w:val="27"/>
+        </w:rPr>
+        <w:br/>
+        <w:t>}</w:t>
+      </w:r>
+    </w:p>
+    <w:p>
+      <w:pPr>
+        <w:tabs>
+          <w:tab w:val="left" w:pos="1530"/>
+        </w:tabs>
+        <w:rPr>
+          <w:rFonts w:ascii="Segoe UI" w:hAnsi="Segoe UI" w:cs="Segoe UI"/>
+          <w:color w:val="212529"/>
+          <w:sz w:val="23"/>
+          <w:szCs w:val="23"/>
+          <w:shd w:val="clear" w:color="auto" w:fill="FFFFFF"/>
+        </w:rPr>
+      </w:pPr>
+    </w:p>
+    <w:p>
+      <w:pPr>
+        <w:tabs>
+          <w:tab w:val="left" w:pos="1530"/>
+        </w:tabs>
+        <w:rPr>
           <w:sz w:val="28"/>
           <w:lang w:val="en-US"/>
+        </w:rPr>
+      </w:pPr>
+    </w:p>
+    <w:p>
+      <w:pPr>
+        <w:tabs>
+          <w:tab w:val="left" w:pos="1530"/>
+        </w:tabs>
+        <w:rPr>
+          <w:sz w:val="28"/>
+          <w:lang w:val="en-US"/>
+        </w:rPr>
+      </w:pPr>
+      <w:r>
+        <w:rPr>
+          <w:sz w:val="28"/>
+          <w:lang w:val="en-US"/>
+        </w:rPr>
+        <w:t>Output</w:t>
+      </w:r>
+    </w:p>
+    <w:p>
+      <w:pPr>
+        <w:tabs>
+          <w:tab w:val="left" w:pos="1530"/>
+        </w:tabs>
+        <w:rPr>
+          <w:sz w:val="28"/>
+          <w:lang w:val="en-US"/>
+        </w:rPr>
+      </w:pPr>
+      <w:r>
+        <w:rPr>
+          <w:noProof/>
+        </w:rPr>
+        <w:drawing>
+          <wp:inline distT="0" distB="0" distL="0" distR="0" wp14:anchorId="0BA0188C" wp14:editId="6B29CC88">
+            <wp:extent cx="3390900" cy="1219200"/>
+            <wp:effectExtent l="0" t="0" r="0" b="0"/>
+            <wp:docPr id="2" name="Picture 2"/>
+            <wp:cNvGraphicFramePr>
+              <a:graphicFrameLocks xmlns:a="http://schemas.openxmlformats.org/drawingml/2006/main" noChangeAspect="1"/>
+            </wp:cNvGraphicFramePr>
+            <a:graphic xmlns:a="http://schemas.openxmlformats.org/drawingml/2006/main">
+              <a:graphicData uri="http://schemas.openxmlformats.org/drawingml/2006/picture">
+                <pic:pic xmlns:pic="http://schemas.openxmlformats.org/drawingml/2006/picture">
+                  <pic:nvPicPr>
+                    <pic:cNvPr id="1" name=""/>
+                    <pic:cNvPicPr/>
+                  </pic:nvPicPr>
+                  <pic:blipFill rotWithShape="1">
+                    <a:blip r:embed="rId7"/>
+                    <a:srcRect t="33990" r="40837" b="28177"/>
+                    <a:stretch/>
+                  </pic:blipFill>
+                  <pic:spPr bwMode="auto">
+                    <a:xfrm>
+                      <a:off x="0" y="0"/>
+                      <a:ext cx="3390900" cy="1219200"/>
+                    </a:xfrm>
+                    <a:prstGeom prst="rect">
+                      <a:avLst/>
+                    </a:prstGeom>
+                    <a:ln>
+                      <a:noFill/>
+                    </a:ln>
+                    <a:extLst>
+                      <a:ext uri="{53640926-AAD7-44D8-BBD7-CCE9431645EC}">
+                        <a14:shadowObscured xmlns:a14="http://schemas.microsoft.com/office/drawing/2010/main"/>
+                      </a:ext>
+                    </a:extLst>
+                  </pic:spPr>
+                </pic:pic>
+              </a:graphicData>
+            </a:graphic>
+          </wp:inline>
+        </w:drawing>
+      </w:r>
+    </w:p>
+    <w:p>
+      <w:pPr>
+        <w:tabs>
+          <w:tab w:val="left" w:pos="1530"/>
+        </w:tabs>
+        <w:rPr>
+          <w:sz w:val="28"/>
+          <w:lang w:val="en-US"/>
+        </w:rPr>
+      </w:pPr>
+    </w:p>
+    <w:p>
+      <w:pPr>
+        <w:tabs>
+          <w:tab w:val="left" w:pos="1530"/>
+        </w:tabs>
+        <w:rPr>
+          <w:sz w:val="28"/>
+          <w:lang w:val="en-US"/>
+        </w:rPr>
+      </w:pPr>
+    </w:p>
+    <w:p>
+      <w:pPr>
+        <w:tabs>
+          <w:tab w:val="left" w:pos="1530"/>
+        </w:tabs>
+        <w:rPr>
+          <w:sz w:val="28"/>
+          <w:lang w:val="en-US"/>
+        </w:rPr>
+      </w:pPr>
+    </w:p>
+    <w:p>
+      <w:pPr>
+        <w:tabs>
+          <w:tab w:val="left" w:pos="1530"/>
+        </w:tabs>
+        <w:rPr>
+          <w:sz w:val="28"/>
+          <w:lang w:val="en-US"/>
+        </w:rPr>
+      </w:pPr>
+    </w:p>
+    <w:p>
+      <w:pPr>
+        <w:tabs>
+          <w:tab w:val="left" w:pos="1530"/>
+        </w:tabs>
+        <w:rPr>
+          <w:sz w:val="28"/>
+          <w:lang w:val="en-US"/>
+        </w:rPr>
+      </w:pPr>
+    </w:p>
+    <w:p>
+      <w:pPr>
+        <w:tabs>
+          <w:tab w:val="left" w:pos="1530"/>
+        </w:tabs>
+        <w:rPr>
+          <w:sz w:val="28"/>
+          <w:lang w:val="en-US"/>
+        </w:rPr>
+      </w:pPr>
+    </w:p>
+    <w:p>
+      <w:pPr>
+        <w:tabs>
+          <w:tab w:val="left" w:pos="1530"/>
+        </w:tabs>
+        <w:rPr>
+          <w:rFonts w:ascii="Segoe UI" w:hAnsi="Segoe UI" w:cs="Segoe UI"/>
+          <w:color w:val="212529"/>
+          <w:sz w:val="23"/>
+          <w:szCs w:val="23"/>
+          <w:shd w:val="clear" w:color="auto" w:fill="FFFFFF"/>
+        </w:rPr>
+      </w:pPr>
+      <w:r>
+        <w:rPr>
+          <w:rFonts w:ascii="Segoe UI" w:hAnsi="Segoe UI" w:cs="Segoe UI"/>
+          <w:color w:val="212529"/>
+          <w:sz w:val="23"/>
+          <w:szCs w:val="23"/>
+          <w:shd w:val="clear" w:color="auto" w:fill="FFFFFF"/>
+        </w:rPr>
+        <w:lastRenderedPageBreak/>
+        <w:t xml:space="preserve"> </w:t>
+      </w:r>
+      <w:r>
+        <w:rPr>
+          <w:rFonts w:ascii="Segoe UI" w:hAnsi="Segoe UI" w:cs="Segoe UI"/>
+          <w:color w:val="212529"/>
+          <w:sz w:val="23"/>
+          <w:szCs w:val="23"/>
+          <w:shd w:val="clear" w:color="auto" w:fill="FFFFFF"/>
+        </w:rPr>
+        <w:t>3.</w:t>
+      </w:r>
+      <w:r>
+        <w:rPr>
+          <w:rFonts w:ascii="Segoe UI" w:hAnsi="Segoe UI" w:cs="Segoe UI"/>
+          <w:color w:val="212529"/>
+          <w:sz w:val="23"/>
+          <w:szCs w:val="23"/>
+          <w:shd w:val="clear" w:color="auto" w:fill="FFFFFF"/>
+        </w:rPr>
+        <w:t xml:space="preserve"> </w:t>
+      </w:r>
+      <w:r>
+        <w:rPr>
+          <w:rFonts w:ascii="Segoe UI" w:hAnsi="Segoe UI" w:cs="Segoe UI"/>
+          <w:color w:val="212529"/>
+          <w:sz w:val="23"/>
+          <w:szCs w:val="23"/>
+          <w:shd w:val="clear" w:color="auto" w:fill="FFFFFF"/>
+        </w:rPr>
+        <w:t>Write a member function for batsman class, which will take one integer as parameter. Add this integer with total run, increment no of innings and calculate other variables accordingly. Write a member function for bowler class, which will take two integers as parameter. Add one integer with runs given and another with wickets, increment no of innings and calculate other variables accordingly.</w:t>
+      </w:r>
+    </w:p>
+    <w:p>
+      <w:pPr>
+        <w:tabs>
+          <w:tab w:val="left" w:pos="1530"/>
+        </w:tabs>
+        <w:rPr>
+          <w:rFonts w:ascii="Segoe UI" w:hAnsi="Segoe UI" w:cs="Segoe UI"/>
+          <w:color w:val="212529"/>
+          <w:sz w:val="23"/>
+          <w:szCs w:val="23"/>
+          <w:shd w:val="clear" w:color="auto" w:fill="FFFFFF"/>
+        </w:rPr>
+      </w:pPr>
+    </w:p>
+    <w:p>
+      <w:pPr>
+        <w:tabs>
+          <w:tab w:val="left" w:pos="1530"/>
+        </w:tabs>
+        <w:rPr>
+          <w:rFonts w:ascii="Segoe UI" w:hAnsi="Segoe UI" w:cs="Segoe UI"/>
+          <w:color w:val="212529"/>
+          <w:sz w:val="23"/>
+          <w:szCs w:val="23"/>
+          <w:shd w:val="clear" w:color="auto" w:fill="FFFFFF"/>
+        </w:rPr>
+      </w:pPr>
+      <w:r>
+        <w:rPr>
+          <w:rFonts w:ascii="Segoe UI" w:hAnsi="Segoe UI" w:cs="Segoe UI"/>
+          <w:color w:val="212529"/>
+          <w:sz w:val="23"/>
+          <w:szCs w:val="23"/>
+          <w:shd w:val="clear" w:color="auto" w:fill="FFFFFF"/>
+        </w:rPr>
+        <w:t>Code:</w:t>
+      </w:r>
+    </w:p>
+    <w:p>
+      <w:pPr>
+        <w:pStyle w:val="HTMLPreformatted"/>
+        <w:shd w:val="clear" w:color="auto" w:fill="2B2B2B"/>
+        <w:rPr>
+          <w:color w:val="A9B7C6"/>
+          <w:sz w:val="27"/>
+          <w:szCs w:val="27"/>
+        </w:rPr>
+      </w:pPr>
+      <w:r>
+        <w:rPr>
+          <w:color w:val="CC7832"/>
+          <w:sz w:val="27"/>
+          <w:szCs w:val="27"/>
+        </w:rPr>
+        <w:t xml:space="preserve">package </w:t>
+      </w:r>
+      <w:proofErr w:type="gramStart"/>
+      <w:r>
+        <w:rPr>
+          <w:color w:val="A9B7C6"/>
+          <w:sz w:val="27"/>
+          <w:szCs w:val="27"/>
+        </w:rPr>
+        <w:t>com.randrita</w:t>
+      </w:r>
+      <w:proofErr w:type="gramEnd"/>
+      <w:r>
+        <w:rPr>
+          <w:color w:val="A9B7C6"/>
+          <w:sz w:val="27"/>
+          <w:szCs w:val="27"/>
+        </w:rPr>
+        <w:t>.week1</w:t>
+      </w:r>
+      <w:r>
+        <w:rPr>
+          <w:color w:val="CC7832"/>
+          <w:sz w:val="27"/>
+          <w:szCs w:val="27"/>
+        </w:rPr>
+        <w:t>;</w:t>
+      </w:r>
+      <w:r>
+        <w:rPr>
+          <w:color w:val="CC7832"/>
+          <w:sz w:val="27"/>
+          <w:szCs w:val="27"/>
+        </w:rPr>
+        <w:br/>
+        <w:t xml:space="preserve">import </w:t>
+      </w:r>
+      <w:proofErr w:type="spellStart"/>
+      <w:r>
+        <w:rPr>
+          <w:color w:val="A9B7C6"/>
+          <w:sz w:val="27"/>
+          <w:szCs w:val="27"/>
+        </w:rPr>
+        <w:t>java.util.Scanner</w:t>
+      </w:r>
+      <w:proofErr w:type="spellEnd"/>
+      <w:r>
+        <w:rPr>
+          <w:color w:val="CC7832"/>
+          <w:sz w:val="27"/>
+          <w:szCs w:val="27"/>
+        </w:rPr>
+        <w:t>;</w:t>
+      </w:r>
+      <w:r>
+        <w:rPr>
+          <w:color w:val="CC7832"/>
+          <w:sz w:val="27"/>
+          <w:szCs w:val="27"/>
+        </w:rPr>
+        <w:br/>
+      </w:r>
+      <w:r>
+        <w:rPr>
+          <w:color w:val="CC7832"/>
+          <w:sz w:val="27"/>
+          <w:szCs w:val="27"/>
+        </w:rPr>
+        <w:br/>
+      </w:r>
+      <w:r>
+        <w:rPr>
+          <w:color w:val="808080"/>
+          <w:sz w:val="27"/>
+          <w:szCs w:val="27"/>
+        </w:rPr>
+        <w:t>//3.Write a member function for batsman class, which will take one integer as parameter. Add this integer with total run, increment no of innings and calculate other variables accordingly. Write a member function for bowler class, which will take two integers as parameter. Add one integer with runs given and another with wickets, increment no of innings and calculate other variables accordingly.</w:t>
+      </w:r>
+      <w:r>
+        <w:rPr>
+          <w:color w:val="808080"/>
+          <w:sz w:val="27"/>
+          <w:szCs w:val="27"/>
+        </w:rPr>
+        <w:br/>
+      </w:r>
+      <w:r>
+        <w:rPr>
+          <w:color w:val="808080"/>
+          <w:sz w:val="27"/>
+          <w:szCs w:val="27"/>
+        </w:rPr>
+        <w:br/>
+      </w:r>
+      <w:r>
+        <w:rPr>
+          <w:color w:val="CC7832"/>
+          <w:sz w:val="27"/>
+          <w:szCs w:val="27"/>
+        </w:rPr>
+        <w:t xml:space="preserve">public class </w:t>
+      </w:r>
+      <w:proofErr w:type="spellStart"/>
+      <w:r>
+        <w:rPr>
+          <w:color w:val="A9B7C6"/>
+          <w:sz w:val="27"/>
+          <w:szCs w:val="27"/>
+        </w:rPr>
+        <w:t>BatBowl</w:t>
+      </w:r>
+      <w:proofErr w:type="spellEnd"/>
+      <w:r>
+        <w:rPr>
+          <w:color w:val="A9B7C6"/>
+          <w:sz w:val="27"/>
+          <w:szCs w:val="27"/>
+        </w:rPr>
+        <w:t xml:space="preserve"> {</w:t>
+      </w:r>
+      <w:r>
+        <w:rPr>
+          <w:color w:val="A9B7C6"/>
+          <w:sz w:val="27"/>
+          <w:szCs w:val="27"/>
+        </w:rPr>
+        <w:br/>
+        <w:t xml:space="preserve">    </w:t>
+      </w:r>
+      <w:r>
+        <w:rPr>
+          <w:color w:val="CC7832"/>
+          <w:sz w:val="27"/>
+          <w:szCs w:val="27"/>
+        </w:rPr>
+        <w:t xml:space="preserve">public static void </w:t>
+      </w:r>
+      <w:r>
+        <w:rPr>
+          <w:color w:val="FFC66D"/>
+          <w:sz w:val="27"/>
+          <w:szCs w:val="27"/>
+        </w:rPr>
+        <w:t>main</w:t>
+      </w:r>
+      <w:r>
+        <w:rPr>
+          <w:color w:val="A9B7C6"/>
+          <w:sz w:val="27"/>
+          <w:szCs w:val="27"/>
+        </w:rPr>
+        <w:t xml:space="preserve">(String[] </w:t>
+      </w:r>
+      <w:proofErr w:type="spellStart"/>
+      <w:r>
+        <w:rPr>
+          <w:color w:val="A9B7C6"/>
+          <w:sz w:val="27"/>
+          <w:szCs w:val="27"/>
+        </w:rPr>
+        <w:t>args</w:t>
+      </w:r>
+      <w:proofErr w:type="spellEnd"/>
+      <w:r>
+        <w:rPr>
+          <w:color w:val="A9B7C6"/>
+          <w:sz w:val="27"/>
+          <w:szCs w:val="27"/>
+        </w:rPr>
+        <w:t>) {</w:t>
+      </w:r>
+      <w:r>
+        <w:rPr>
+          <w:color w:val="A9B7C6"/>
+          <w:sz w:val="27"/>
+          <w:szCs w:val="27"/>
+        </w:rPr>
+        <w:br/>
+        <w:t xml:space="preserve">    Scanner input= </w:t>
+      </w:r>
+      <w:r>
+        <w:rPr>
+          <w:color w:val="CC7832"/>
+          <w:sz w:val="27"/>
+          <w:szCs w:val="27"/>
+        </w:rPr>
+        <w:t xml:space="preserve">new </w:t>
+      </w:r>
+      <w:r>
+        <w:rPr>
+          <w:color w:val="A9B7C6"/>
+          <w:sz w:val="27"/>
+          <w:szCs w:val="27"/>
+        </w:rPr>
+        <w:t>Scanner(System.</w:t>
+      </w:r>
+      <w:r>
+        <w:rPr>
+          <w:i/>
+          <w:iCs/>
+          <w:color w:val="9876AA"/>
+          <w:sz w:val="27"/>
+          <w:szCs w:val="27"/>
+        </w:rPr>
+        <w:t>in</w:t>
+      </w:r>
+      <w:r>
+        <w:rPr>
+          <w:color w:val="A9B7C6"/>
+          <w:sz w:val="27"/>
+          <w:szCs w:val="27"/>
+        </w:rPr>
+        <w:t>)</w:t>
+      </w:r>
+      <w:r>
+        <w:rPr>
+          <w:color w:val="CC7832"/>
+          <w:sz w:val="27"/>
+          <w:szCs w:val="27"/>
+        </w:rPr>
+        <w:t>;</w:t>
+      </w:r>
+      <w:r>
+        <w:rPr>
+          <w:color w:val="CC7832"/>
+          <w:sz w:val="27"/>
+          <w:szCs w:val="27"/>
+        </w:rPr>
+        <w:br/>
+        <w:t xml:space="preserve">    </w:t>
+      </w:r>
+      <w:proofErr w:type="spellStart"/>
+      <w:r>
+        <w:rPr>
+          <w:color w:val="A9B7C6"/>
+          <w:sz w:val="27"/>
+          <w:szCs w:val="27"/>
+        </w:rPr>
+        <w:t>System.</w:t>
+      </w:r>
+      <w:r>
+        <w:rPr>
+          <w:i/>
+          <w:iCs/>
+          <w:color w:val="9876AA"/>
+          <w:sz w:val="27"/>
+          <w:szCs w:val="27"/>
+        </w:rPr>
+        <w:t>out</w:t>
+      </w:r>
+      <w:r>
+        <w:rPr>
+          <w:color w:val="A9B7C6"/>
+          <w:sz w:val="27"/>
+          <w:szCs w:val="27"/>
+        </w:rPr>
+        <w:t>.print</w:t>
+      </w:r>
+      <w:proofErr w:type="spellEnd"/>
+      <w:r>
+        <w:rPr>
+          <w:color w:val="A9B7C6"/>
+          <w:sz w:val="27"/>
+          <w:szCs w:val="27"/>
+        </w:rPr>
+        <w:t>(</w:t>
+      </w:r>
+      <w:r>
+        <w:rPr>
+          <w:color w:val="6A8759"/>
+          <w:sz w:val="27"/>
+          <w:szCs w:val="27"/>
+        </w:rPr>
+        <w:t>"Enter the total number of innings: "</w:t>
+      </w:r>
+      <w:r>
+        <w:rPr>
+          <w:color w:val="A9B7C6"/>
+          <w:sz w:val="27"/>
+          <w:szCs w:val="27"/>
+        </w:rPr>
+        <w:t>)</w:t>
+      </w:r>
+      <w:r>
+        <w:rPr>
+          <w:color w:val="CC7832"/>
+          <w:sz w:val="27"/>
+          <w:szCs w:val="27"/>
+        </w:rPr>
+        <w:t>;</w:t>
+      </w:r>
+      <w:r>
+        <w:rPr>
+          <w:color w:val="CC7832"/>
+          <w:sz w:val="27"/>
+          <w:szCs w:val="27"/>
+        </w:rPr>
+        <w:br/>
+        <w:t xml:space="preserve">    int </w:t>
+      </w:r>
+      <w:r>
+        <w:rPr>
+          <w:color w:val="A9B7C6"/>
+          <w:sz w:val="27"/>
+          <w:szCs w:val="27"/>
+        </w:rPr>
+        <w:t xml:space="preserve">f= </w:t>
+      </w:r>
+      <w:proofErr w:type="spellStart"/>
+      <w:r>
+        <w:rPr>
+          <w:color w:val="A9B7C6"/>
+          <w:sz w:val="27"/>
+          <w:szCs w:val="27"/>
+        </w:rPr>
+        <w:t>input.nextInt</w:t>
+      </w:r>
+      <w:proofErr w:type="spellEnd"/>
+      <w:r>
+        <w:rPr>
+          <w:color w:val="A9B7C6"/>
+          <w:sz w:val="27"/>
+          <w:szCs w:val="27"/>
+        </w:rPr>
+        <w:t>()</w:t>
+      </w:r>
+      <w:r>
+        <w:rPr>
+          <w:color w:val="CC7832"/>
+          <w:sz w:val="27"/>
+          <w:szCs w:val="27"/>
+        </w:rPr>
+        <w:t>;</w:t>
+      </w:r>
+      <w:r>
+        <w:rPr>
+          <w:color w:val="CC7832"/>
+          <w:sz w:val="27"/>
+          <w:szCs w:val="27"/>
+        </w:rPr>
+        <w:br/>
+        <w:t xml:space="preserve">    </w:t>
+      </w:r>
+      <w:r>
+        <w:rPr>
+          <w:color w:val="A9B7C6"/>
+          <w:sz w:val="27"/>
+          <w:szCs w:val="27"/>
+        </w:rPr>
+        <w:t xml:space="preserve">Bowlers result = </w:t>
+      </w:r>
+      <w:r>
+        <w:rPr>
+          <w:color w:val="CC7832"/>
+          <w:sz w:val="27"/>
+          <w:szCs w:val="27"/>
+        </w:rPr>
+        <w:t xml:space="preserve">new </w:t>
+      </w:r>
+      <w:r>
+        <w:rPr>
+          <w:color w:val="A9B7C6"/>
+          <w:sz w:val="27"/>
+          <w:szCs w:val="27"/>
+        </w:rPr>
+        <w:t>Bowlers()</w:t>
+      </w:r>
+      <w:r>
+        <w:rPr>
+          <w:color w:val="CC7832"/>
+          <w:sz w:val="27"/>
+          <w:szCs w:val="27"/>
+        </w:rPr>
+        <w:t>;</w:t>
+      </w:r>
+      <w:r>
+        <w:rPr>
+          <w:color w:val="CC7832"/>
+          <w:sz w:val="27"/>
+          <w:szCs w:val="27"/>
+        </w:rPr>
+        <w:br/>
+      </w:r>
+      <w:r>
+        <w:rPr>
+          <w:color w:val="CC7832"/>
+          <w:sz w:val="27"/>
+          <w:szCs w:val="27"/>
+        </w:rPr>
+        <w:br/>
+        <w:t xml:space="preserve">    </w:t>
+      </w:r>
+      <w:proofErr w:type="spellStart"/>
+      <w:r>
+        <w:rPr>
+          <w:color w:val="A9B7C6"/>
+          <w:sz w:val="27"/>
+          <w:szCs w:val="27"/>
+        </w:rPr>
+        <w:t>result.Batman</w:t>
+      </w:r>
+      <w:proofErr w:type="spellEnd"/>
+      <w:r>
+        <w:rPr>
+          <w:color w:val="A9B7C6"/>
+          <w:sz w:val="27"/>
+          <w:szCs w:val="27"/>
+        </w:rPr>
+        <w:t>(f)</w:t>
+      </w:r>
+      <w:r>
+        <w:rPr>
+          <w:color w:val="CC7832"/>
+          <w:sz w:val="27"/>
+          <w:szCs w:val="27"/>
+        </w:rPr>
+        <w:t>;</w:t>
+      </w:r>
+      <w:r>
+        <w:rPr>
+          <w:color w:val="CC7832"/>
+          <w:sz w:val="27"/>
+          <w:szCs w:val="27"/>
+        </w:rPr>
+        <w:br/>
+        <w:t xml:space="preserve">    </w:t>
+      </w:r>
+      <w:proofErr w:type="spellStart"/>
+      <w:r>
+        <w:rPr>
+          <w:color w:val="A9B7C6"/>
+          <w:sz w:val="27"/>
+          <w:szCs w:val="27"/>
+        </w:rPr>
+        <w:t>result.Bowlers</w:t>
+      </w:r>
+      <w:proofErr w:type="spellEnd"/>
+      <w:r>
+        <w:rPr>
+          <w:color w:val="A9B7C6"/>
+          <w:sz w:val="27"/>
+          <w:szCs w:val="27"/>
+        </w:rPr>
+        <w:t>(f)</w:t>
+      </w:r>
+      <w:r>
+        <w:rPr>
+          <w:color w:val="CC7832"/>
+          <w:sz w:val="27"/>
+          <w:szCs w:val="27"/>
+        </w:rPr>
+        <w:t>;</w:t>
+      </w:r>
+      <w:r>
+        <w:rPr>
+          <w:color w:val="CC7832"/>
+          <w:sz w:val="27"/>
+          <w:szCs w:val="27"/>
+        </w:rPr>
+        <w:br/>
+        <w:t xml:space="preserve">    </w:t>
+      </w:r>
+      <w:r>
+        <w:rPr>
+          <w:color w:val="A9B7C6"/>
+          <w:sz w:val="27"/>
+          <w:szCs w:val="27"/>
+        </w:rPr>
+        <w:t>}</w:t>
+      </w:r>
+      <w:r>
+        <w:rPr>
+          <w:color w:val="A9B7C6"/>
+          <w:sz w:val="27"/>
+          <w:szCs w:val="27"/>
+        </w:rPr>
+        <w:br/>
+      </w:r>
+      <w:r>
+        <w:rPr>
+          <w:color w:val="A9B7C6"/>
+          <w:sz w:val="27"/>
+          <w:szCs w:val="27"/>
+        </w:rPr>
+        <w:br/>
+        <w:t xml:space="preserve">    </w:t>
+      </w:r>
+      <w:r>
+        <w:rPr>
+          <w:color w:val="808080"/>
+          <w:sz w:val="27"/>
+          <w:szCs w:val="27"/>
+        </w:rPr>
+        <w:t>//Batsman's End</w:t>
+      </w:r>
+      <w:r>
+        <w:rPr>
+          <w:color w:val="808080"/>
+          <w:sz w:val="27"/>
+          <w:szCs w:val="27"/>
+        </w:rPr>
+        <w:br/>
+        <w:t xml:space="preserve">    </w:t>
+      </w:r>
+      <w:r>
+        <w:rPr>
+          <w:color w:val="CC7832"/>
+          <w:sz w:val="27"/>
+          <w:szCs w:val="27"/>
+        </w:rPr>
+        <w:t xml:space="preserve">static class </w:t>
+      </w:r>
+      <w:r>
+        <w:rPr>
+          <w:color w:val="A9B7C6"/>
+          <w:sz w:val="27"/>
+          <w:szCs w:val="27"/>
+        </w:rPr>
+        <w:t>Batsman{</w:t>
+      </w:r>
+      <w:r>
+        <w:rPr>
+          <w:color w:val="A9B7C6"/>
+          <w:sz w:val="27"/>
+          <w:szCs w:val="27"/>
+        </w:rPr>
+        <w:br/>
+        <w:t xml:space="preserve">        </w:t>
+      </w:r>
+      <w:r>
+        <w:rPr>
+          <w:color w:val="CC7832"/>
+          <w:sz w:val="27"/>
+          <w:szCs w:val="27"/>
+        </w:rPr>
+        <w:t xml:space="preserve">public void </w:t>
+      </w:r>
+      <w:r>
+        <w:rPr>
+          <w:color w:val="FFC66D"/>
+          <w:sz w:val="27"/>
+          <w:szCs w:val="27"/>
+        </w:rPr>
+        <w:t>Batman</w:t>
+      </w:r>
+      <w:r>
+        <w:rPr>
+          <w:color w:val="A9B7C6"/>
+          <w:sz w:val="27"/>
+          <w:szCs w:val="27"/>
+        </w:rPr>
+        <w:t>(</w:t>
+      </w:r>
+      <w:r>
+        <w:rPr>
+          <w:color w:val="CC7832"/>
+          <w:sz w:val="27"/>
+          <w:szCs w:val="27"/>
+        </w:rPr>
+        <w:t xml:space="preserve">int </w:t>
+      </w:r>
+      <w:r>
+        <w:rPr>
+          <w:color w:val="A9B7C6"/>
+          <w:sz w:val="27"/>
+          <w:szCs w:val="27"/>
+        </w:rPr>
+        <w:t>n){</w:t>
+      </w:r>
+      <w:r>
+        <w:rPr>
+          <w:color w:val="A9B7C6"/>
+          <w:sz w:val="27"/>
+          <w:szCs w:val="27"/>
+        </w:rPr>
+        <w:br/>
+        <w:t xml:space="preserve">            </w:t>
+      </w:r>
+      <w:proofErr w:type="spellStart"/>
+      <w:r>
+        <w:rPr>
+          <w:color w:val="A9B7C6"/>
+          <w:sz w:val="27"/>
+          <w:szCs w:val="27"/>
+        </w:rPr>
+        <w:t>System.</w:t>
+      </w:r>
+      <w:r>
+        <w:rPr>
+          <w:i/>
+          <w:iCs/>
+          <w:color w:val="9876AA"/>
+          <w:sz w:val="27"/>
+          <w:szCs w:val="27"/>
+        </w:rPr>
+        <w:t>out</w:t>
+      </w:r>
+      <w:r>
+        <w:rPr>
+          <w:color w:val="A9B7C6"/>
+          <w:sz w:val="27"/>
+          <w:szCs w:val="27"/>
+        </w:rPr>
+        <w:t>.println</w:t>
+      </w:r>
+      <w:proofErr w:type="spellEnd"/>
+      <w:r>
+        <w:rPr>
+          <w:color w:val="A9B7C6"/>
+          <w:sz w:val="27"/>
+          <w:szCs w:val="27"/>
+        </w:rPr>
+        <w:t>(</w:t>
+      </w:r>
+      <w:r>
+        <w:rPr>
+          <w:color w:val="6A8759"/>
+          <w:sz w:val="27"/>
+          <w:szCs w:val="27"/>
+        </w:rPr>
+        <w:t>"***Batsman's End***"</w:t>
+      </w:r>
+      <w:r>
+        <w:rPr>
+          <w:color w:val="A9B7C6"/>
+          <w:sz w:val="27"/>
+          <w:szCs w:val="27"/>
+        </w:rPr>
+        <w:t>)</w:t>
+      </w:r>
+      <w:r>
+        <w:rPr>
+          <w:color w:val="CC7832"/>
+          <w:sz w:val="27"/>
+          <w:szCs w:val="27"/>
+        </w:rPr>
+        <w:t>;</w:t>
+      </w:r>
+      <w:r>
+        <w:rPr>
+          <w:color w:val="CC7832"/>
+          <w:sz w:val="27"/>
+          <w:szCs w:val="27"/>
+        </w:rPr>
+        <w:br/>
+        <w:t xml:space="preserve">            int </w:t>
+      </w:r>
+      <w:proofErr w:type="spellStart"/>
+      <w:r>
+        <w:rPr>
+          <w:color w:val="A9B7C6"/>
+          <w:sz w:val="27"/>
+          <w:szCs w:val="27"/>
+        </w:rPr>
+        <w:t>total_run</w:t>
+      </w:r>
+      <w:proofErr w:type="spellEnd"/>
+      <w:r>
+        <w:rPr>
+          <w:color w:val="A9B7C6"/>
+          <w:sz w:val="27"/>
+          <w:szCs w:val="27"/>
+        </w:rPr>
+        <w:t>=</w:t>
+      </w:r>
+      <w:r>
+        <w:rPr>
+          <w:color w:val="6897BB"/>
+          <w:sz w:val="27"/>
+          <w:szCs w:val="27"/>
+        </w:rPr>
+        <w:t>0</w:t>
+      </w:r>
+      <w:r>
+        <w:rPr>
+          <w:color w:val="CC7832"/>
+          <w:sz w:val="27"/>
+          <w:szCs w:val="27"/>
+        </w:rPr>
+        <w:t>;</w:t>
+      </w:r>
+      <w:r>
+        <w:rPr>
+          <w:color w:val="CC7832"/>
+          <w:sz w:val="27"/>
+          <w:szCs w:val="27"/>
+        </w:rPr>
+        <w:br/>
+        <w:t xml:space="preserve">            </w:t>
+      </w:r>
+      <w:r>
+        <w:rPr>
+          <w:color w:val="A9B7C6"/>
+          <w:sz w:val="27"/>
+          <w:szCs w:val="27"/>
+        </w:rPr>
+        <w:t xml:space="preserve">Scanner input= </w:t>
+      </w:r>
+      <w:r>
+        <w:rPr>
+          <w:color w:val="CC7832"/>
+          <w:sz w:val="27"/>
+          <w:szCs w:val="27"/>
+        </w:rPr>
+        <w:t xml:space="preserve">new </w:t>
+      </w:r>
+      <w:r>
+        <w:rPr>
+          <w:color w:val="A9B7C6"/>
+          <w:sz w:val="27"/>
+          <w:szCs w:val="27"/>
+        </w:rPr>
+        <w:t>Scanner(System.</w:t>
+      </w:r>
+      <w:r>
+        <w:rPr>
+          <w:i/>
+          <w:iCs/>
+          <w:color w:val="9876AA"/>
+          <w:sz w:val="27"/>
+          <w:szCs w:val="27"/>
+        </w:rPr>
+        <w:t>in</w:t>
+      </w:r>
+      <w:r>
+        <w:rPr>
+          <w:color w:val="A9B7C6"/>
+          <w:sz w:val="27"/>
+          <w:szCs w:val="27"/>
+        </w:rPr>
+        <w:t>)</w:t>
+      </w:r>
+      <w:r>
+        <w:rPr>
+          <w:color w:val="CC7832"/>
+          <w:sz w:val="27"/>
+          <w:szCs w:val="27"/>
+        </w:rPr>
+        <w:t>;</w:t>
+      </w:r>
+      <w:r>
+        <w:rPr>
+          <w:color w:val="CC7832"/>
+          <w:sz w:val="27"/>
+          <w:szCs w:val="27"/>
+        </w:rPr>
+        <w:br/>
+        <w:t xml:space="preserve">            for </w:t>
+      </w:r>
+      <w:r>
+        <w:rPr>
+          <w:color w:val="A9B7C6"/>
+          <w:sz w:val="27"/>
+          <w:szCs w:val="27"/>
+        </w:rPr>
+        <w:t>(</w:t>
+      </w:r>
+      <w:r>
+        <w:rPr>
+          <w:color w:val="CC7832"/>
+          <w:sz w:val="27"/>
+          <w:szCs w:val="27"/>
+        </w:rPr>
+        <w:t xml:space="preserve">int </w:t>
+      </w:r>
+      <w:proofErr w:type="spellStart"/>
+      <w:r>
+        <w:rPr>
+          <w:color w:val="A9B7C6"/>
+          <w:sz w:val="27"/>
+          <w:szCs w:val="27"/>
+        </w:rPr>
+        <w:t>i</w:t>
+      </w:r>
+      <w:proofErr w:type="spellEnd"/>
+      <w:r>
+        <w:rPr>
+          <w:color w:val="A9B7C6"/>
+          <w:sz w:val="27"/>
+          <w:szCs w:val="27"/>
+        </w:rPr>
+        <w:t>=</w:t>
+      </w:r>
+      <w:r>
+        <w:rPr>
+          <w:color w:val="6897BB"/>
+          <w:sz w:val="27"/>
+          <w:szCs w:val="27"/>
+        </w:rPr>
+        <w:t>1</w:t>
+      </w:r>
+      <w:r>
+        <w:rPr>
+          <w:color w:val="CC7832"/>
+          <w:sz w:val="27"/>
+          <w:szCs w:val="27"/>
+        </w:rPr>
+        <w:t>;</w:t>
+      </w:r>
+      <w:r>
+        <w:rPr>
+          <w:color w:val="A9B7C6"/>
+          <w:sz w:val="27"/>
+          <w:szCs w:val="27"/>
+        </w:rPr>
+        <w:t>i&lt;=</w:t>
+      </w:r>
+      <w:proofErr w:type="spellStart"/>
+      <w:r>
+        <w:rPr>
+          <w:color w:val="A9B7C6"/>
+          <w:sz w:val="27"/>
+          <w:szCs w:val="27"/>
+        </w:rPr>
+        <w:t>n</w:t>
+      </w:r>
+      <w:r>
+        <w:rPr>
+          <w:color w:val="CC7832"/>
+          <w:sz w:val="27"/>
+          <w:szCs w:val="27"/>
+        </w:rPr>
+        <w:t>;</w:t>
+      </w:r>
+      <w:r>
+        <w:rPr>
+          <w:color w:val="A9B7C6"/>
+          <w:sz w:val="27"/>
+          <w:szCs w:val="27"/>
+        </w:rPr>
+        <w:t>i</w:t>
+      </w:r>
+      <w:proofErr w:type="spellEnd"/>
+      <w:r>
+        <w:rPr>
+          <w:color w:val="A9B7C6"/>
+          <w:sz w:val="27"/>
+          <w:szCs w:val="27"/>
+        </w:rPr>
+        <w:t>++){</w:t>
+      </w:r>
+      <w:r>
+        <w:rPr>
+          <w:color w:val="A9B7C6"/>
+          <w:sz w:val="27"/>
+          <w:szCs w:val="27"/>
+        </w:rPr>
+        <w:br/>
+        <w:t xml:space="preserve">                </w:t>
+      </w:r>
+      <w:proofErr w:type="spellStart"/>
+      <w:r>
+        <w:rPr>
+          <w:color w:val="A9B7C6"/>
+          <w:sz w:val="27"/>
+          <w:szCs w:val="27"/>
+        </w:rPr>
+        <w:t>System.</w:t>
+      </w:r>
+      <w:r>
+        <w:rPr>
+          <w:i/>
+          <w:iCs/>
+          <w:color w:val="9876AA"/>
+          <w:sz w:val="27"/>
+          <w:szCs w:val="27"/>
+        </w:rPr>
+        <w:t>out</w:t>
+      </w:r>
+      <w:r>
+        <w:rPr>
+          <w:color w:val="A9B7C6"/>
+          <w:sz w:val="27"/>
+          <w:szCs w:val="27"/>
+        </w:rPr>
+        <w:t>.print</w:t>
+      </w:r>
+      <w:proofErr w:type="spellEnd"/>
+      <w:r>
+        <w:rPr>
+          <w:color w:val="A9B7C6"/>
+          <w:sz w:val="27"/>
+          <w:szCs w:val="27"/>
+        </w:rPr>
+        <w:t>(</w:t>
+      </w:r>
+      <w:r>
+        <w:rPr>
+          <w:color w:val="6A8759"/>
+          <w:sz w:val="27"/>
+          <w:szCs w:val="27"/>
+        </w:rPr>
+        <w:t>"Enter the total run of innings "</w:t>
+      </w:r>
+      <w:r>
+        <w:rPr>
+          <w:color w:val="A9B7C6"/>
+          <w:sz w:val="27"/>
+          <w:szCs w:val="27"/>
+        </w:rPr>
+        <w:t>+</w:t>
+      </w:r>
+      <w:proofErr w:type="spellStart"/>
+      <w:r>
+        <w:rPr>
+          <w:color w:val="A9B7C6"/>
+          <w:sz w:val="27"/>
+          <w:szCs w:val="27"/>
+        </w:rPr>
+        <w:t>i</w:t>
+      </w:r>
+      <w:proofErr w:type="spellEnd"/>
+      <w:r>
+        <w:rPr>
+          <w:color w:val="A9B7C6"/>
+          <w:sz w:val="27"/>
+          <w:szCs w:val="27"/>
+        </w:rPr>
+        <w:t xml:space="preserve"> + </w:t>
+      </w:r>
+      <w:r>
+        <w:rPr>
+          <w:color w:val="6A8759"/>
+          <w:sz w:val="27"/>
+          <w:szCs w:val="27"/>
+        </w:rPr>
+        <w:t>": "</w:t>
+      </w:r>
+      <w:r>
+        <w:rPr>
+          <w:color w:val="A9B7C6"/>
+          <w:sz w:val="27"/>
+          <w:szCs w:val="27"/>
+        </w:rPr>
+        <w:t>)</w:t>
+      </w:r>
+      <w:r>
+        <w:rPr>
+          <w:color w:val="CC7832"/>
+          <w:sz w:val="27"/>
+          <w:szCs w:val="27"/>
+        </w:rPr>
+        <w:t>;</w:t>
+      </w:r>
+      <w:r>
+        <w:rPr>
+          <w:color w:val="CC7832"/>
+          <w:sz w:val="27"/>
+          <w:szCs w:val="27"/>
+        </w:rPr>
+        <w:br/>
+        <w:t xml:space="preserve">                int </w:t>
+      </w:r>
+      <w:r>
+        <w:rPr>
+          <w:color w:val="A9B7C6"/>
+          <w:sz w:val="27"/>
+          <w:szCs w:val="27"/>
+        </w:rPr>
+        <w:t xml:space="preserve">x= </w:t>
+      </w:r>
+      <w:proofErr w:type="spellStart"/>
+      <w:r>
+        <w:rPr>
+          <w:color w:val="A9B7C6"/>
+          <w:sz w:val="27"/>
+          <w:szCs w:val="27"/>
+        </w:rPr>
+        <w:t>input.nextInt</w:t>
+      </w:r>
+      <w:proofErr w:type="spellEnd"/>
+      <w:r>
+        <w:rPr>
+          <w:color w:val="A9B7C6"/>
+          <w:sz w:val="27"/>
+          <w:szCs w:val="27"/>
+        </w:rPr>
+        <w:t>()</w:t>
+      </w:r>
+      <w:r>
+        <w:rPr>
+          <w:color w:val="CC7832"/>
+          <w:sz w:val="27"/>
+          <w:szCs w:val="27"/>
+        </w:rPr>
+        <w:t xml:space="preserve">; </w:t>
+      </w:r>
+      <w:r>
+        <w:rPr>
+          <w:color w:val="808080"/>
+          <w:sz w:val="27"/>
+          <w:szCs w:val="27"/>
+        </w:rPr>
+        <w:t>//taking run as input</w:t>
+      </w:r>
+      <w:r>
+        <w:rPr>
+          <w:color w:val="808080"/>
+          <w:sz w:val="27"/>
+          <w:szCs w:val="27"/>
+        </w:rPr>
+        <w:br/>
+        <w:t xml:space="preserve">                </w:t>
+      </w:r>
+      <w:proofErr w:type="spellStart"/>
+      <w:r>
+        <w:rPr>
+          <w:color w:val="A9B7C6"/>
+          <w:sz w:val="27"/>
+          <w:szCs w:val="27"/>
+        </w:rPr>
+        <w:t>total_run</w:t>
+      </w:r>
+      <w:proofErr w:type="spellEnd"/>
+      <w:r>
+        <w:rPr>
+          <w:color w:val="A9B7C6"/>
+          <w:sz w:val="27"/>
+          <w:szCs w:val="27"/>
+        </w:rPr>
+        <w:t>=</w:t>
+      </w:r>
+      <w:proofErr w:type="spellStart"/>
+      <w:r>
+        <w:rPr>
+          <w:color w:val="A9B7C6"/>
+          <w:sz w:val="27"/>
+          <w:szCs w:val="27"/>
+        </w:rPr>
+        <w:t>total_run+x</w:t>
+      </w:r>
+      <w:proofErr w:type="spellEnd"/>
+      <w:r>
+        <w:rPr>
+          <w:color w:val="CC7832"/>
+          <w:sz w:val="27"/>
+          <w:szCs w:val="27"/>
+        </w:rPr>
+        <w:t>;</w:t>
+      </w:r>
+      <w:r>
+        <w:rPr>
+          <w:color w:val="CC7832"/>
+          <w:sz w:val="27"/>
+          <w:szCs w:val="27"/>
+        </w:rPr>
+        <w:br/>
+      </w:r>
+      <w:r>
+        <w:rPr>
+          <w:color w:val="CC7832"/>
+          <w:sz w:val="27"/>
+          <w:szCs w:val="27"/>
+        </w:rPr>
+        <w:lastRenderedPageBreak/>
+        <w:t xml:space="preserve">            </w:t>
+      </w:r>
+      <w:r>
+        <w:rPr>
+          <w:color w:val="A9B7C6"/>
+          <w:sz w:val="27"/>
+          <w:szCs w:val="27"/>
+        </w:rPr>
+        <w:t>}</w:t>
+      </w:r>
+      <w:r>
+        <w:rPr>
+          <w:color w:val="A9B7C6"/>
+          <w:sz w:val="27"/>
+          <w:szCs w:val="27"/>
+        </w:rPr>
+        <w:br/>
+        <w:t xml:space="preserve">            </w:t>
+      </w:r>
+      <w:proofErr w:type="spellStart"/>
+      <w:r>
+        <w:rPr>
+          <w:color w:val="A9B7C6"/>
+          <w:sz w:val="27"/>
+          <w:szCs w:val="27"/>
+        </w:rPr>
+        <w:t>System.</w:t>
+      </w:r>
+      <w:r>
+        <w:rPr>
+          <w:i/>
+          <w:iCs/>
+          <w:color w:val="9876AA"/>
+          <w:sz w:val="27"/>
+          <w:szCs w:val="27"/>
+        </w:rPr>
+        <w:t>out</w:t>
+      </w:r>
+      <w:r>
+        <w:rPr>
+          <w:color w:val="A9B7C6"/>
+          <w:sz w:val="27"/>
+          <w:szCs w:val="27"/>
+        </w:rPr>
+        <w:t>.println</w:t>
+      </w:r>
+      <w:proofErr w:type="spellEnd"/>
+      <w:r>
+        <w:rPr>
+          <w:color w:val="A9B7C6"/>
+          <w:sz w:val="27"/>
+          <w:szCs w:val="27"/>
+        </w:rPr>
+        <w:t>(</w:t>
+      </w:r>
+      <w:r>
+        <w:rPr>
+          <w:color w:val="6A8759"/>
+          <w:sz w:val="27"/>
+          <w:szCs w:val="27"/>
+        </w:rPr>
+        <w:t xml:space="preserve">"Total run in " </w:t>
+      </w:r>
+      <w:r>
+        <w:rPr>
+          <w:color w:val="A9B7C6"/>
+          <w:sz w:val="27"/>
+          <w:szCs w:val="27"/>
+        </w:rPr>
+        <w:t>+ n +</w:t>
+      </w:r>
+      <w:r>
+        <w:rPr>
+          <w:color w:val="6A8759"/>
+          <w:sz w:val="27"/>
+          <w:szCs w:val="27"/>
+        </w:rPr>
+        <w:t xml:space="preserve">" innings is " </w:t>
+      </w:r>
+      <w:r>
+        <w:rPr>
+          <w:color w:val="A9B7C6"/>
+          <w:sz w:val="27"/>
+          <w:szCs w:val="27"/>
+        </w:rPr>
+        <w:t xml:space="preserve">+ </w:t>
+      </w:r>
+      <w:proofErr w:type="spellStart"/>
+      <w:r>
+        <w:rPr>
+          <w:color w:val="A9B7C6"/>
+          <w:sz w:val="27"/>
+          <w:szCs w:val="27"/>
+        </w:rPr>
+        <w:t>total_run</w:t>
+      </w:r>
+      <w:proofErr w:type="spellEnd"/>
+      <w:r>
+        <w:rPr>
+          <w:color w:val="A9B7C6"/>
+          <w:sz w:val="27"/>
+          <w:szCs w:val="27"/>
+        </w:rPr>
+        <w:t>)</w:t>
+      </w:r>
+      <w:r>
+        <w:rPr>
+          <w:color w:val="CC7832"/>
+          <w:sz w:val="27"/>
+          <w:szCs w:val="27"/>
+        </w:rPr>
+        <w:t>;</w:t>
+      </w:r>
+      <w:r>
+        <w:rPr>
+          <w:color w:val="CC7832"/>
+          <w:sz w:val="27"/>
+          <w:szCs w:val="27"/>
+        </w:rPr>
+        <w:br/>
+        <w:t xml:space="preserve">        </w:t>
+      </w:r>
+      <w:r>
+        <w:rPr>
+          <w:color w:val="A9B7C6"/>
+          <w:sz w:val="27"/>
+          <w:szCs w:val="27"/>
+        </w:rPr>
+        <w:t>}</w:t>
+      </w:r>
+      <w:r>
+        <w:rPr>
+          <w:color w:val="A9B7C6"/>
+          <w:sz w:val="27"/>
+          <w:szCs w:val="27"/>
+        </w:rPr>
+        <w:br/>
+      </w:r>
+      <w:r>
+        <w:rPr>
+          <w:color w:val="A9B7C6"/>
+          <w:sz w:val="27"/>
+          <w:szCs w:val="27"/>
+        </w:rPr>
+        <w:br/>
+        <w:t xml:space="preserve">    }</w:t>
+      </w:r>
+      <w:r>
+        <w:rPr>
+          <w:color w:val="A9B7C6"/>
+          <w:sz w:val="27"/>
+          <w:szCs w:val="27"/>
+        </w:rPr>
+        <w:br/>
+      </w:r>
+      <w:r>
+        <w:rPr>
+          <w:color w:val="A9B7C6"/>
+          <w:sz w:val="27"/>
+          <w:szCs w:val="27"/>
+        </w:rPr>
+        <w:br/>
+        <w:t xml:space="preserve">    </w:t>
+      </w:r>
+      <w:r>
+        <w:rPr>
+          <w:color w:val="808080"/>
+          <w:sz w:val="27"/>
+          <w:szCs w:val="27"/>
+        </w:rPr>
+        <w:t>//Bowler's End</w:t>
+      </w:r>
+      <w:r>
+        <w:rPr>
+          <w:color w:val="808080"/>
+          <w:sz w:val="27"/>
+          <w:szCs w:val="27"/>
+        </w:rPr>
+        <w:br/>
+        <w:t xml:space="preserve">    </w:t>
+      </w:r>
+      <w:r>
+        <w:rPr>
+          <w:color w:val="CC7832"/>
+          <w:sz w:val="27"/>
+          <w:szCs w:val="27"/>
+        </w:rPr>
+        <w:t xml:space="preserve">static class </w:t>
+      </w:r>
+      <w:r>
+        <w:rPr>
+          <w:color w:val="A9B7C6"/>
+          <w:sz w:val="27"/>
+          <w:szCs w:val="27"/>
+        </w:rPr>
+        <w:t xml:space="preserve">Bowlers </w:t>
+      </w:r>
+      <w:r>
+        <w:rPr>
+          <w:color w:val="CC7832"/>
+          <w:sz w:val="27"/>
+          <w:szCs w:val="27"/>
+        </w:rPr>
+        <w:t xml:space="preserve">extends </w:t>
+      </w:r>
+      <w:r>
+        <w:rPr>
+          <w:color w:val="A9B7C6"/>
+          <w:sz w:val="27"/>
+          <w:szCs w:val="27"/>
+        </w:rPr>
+        <w:t>Batsman {</w:t>
+      </w:r>
+      <w:r>
+        <w:rPr>
+          <w:color w:val="A9B7C6"/>
+          <w:sz w:val="27"/>
+          <w:szCs w:val="27"/>
+        </w:rPr>
+        <w:br/>
+      </w:r>
+      <w:r>
+        <w:rPr>
+          <w:color w:val="A9B7C6"/>
+          <w:sz w:val="27"/>
+          <w:szCs w:val="27"/>
+        </w:rPr>
+        <w:br/>
+        <w:t xml:space="preserve">        </w:t>
+      </w:r>
+      <w:r>
+        <w:rPr>
+          <w:color w:val="CC7832"/>
+          <w:sz w:val="27"/>
+          <w:szCs w:val="27"/>
+        </w:rPr>
+        <w:t xml:space="preserve">public void </w:t>
+      </w:r>
+      <w:r>
+        <w:rPr>
+          <w:color w:val="FFC66D"/>
+          <w:sz w:val="27"/>
+          <w:szCs w:val="27"/>
+        </w:rPr>
+        <w:t>Bowlers</w:t>
+      </w:r>
+      <w:r>
+        <w:rPr>
+          <w:color w:val="A9B7C6"/>
+          <w:sz w:val="27"/>
+          <w:szCs w:val="27"/>
+        </w:rPr>
+        <w:t>(</w:t>
+      </w:r>
+      <w:r>
+        <w:rPr>
+          <w:color w:val="CC7832"/>
+          <w:sz w:val="27"/>
+          <w:szCs w:val="27"/>
+        </w:rPr>
+        <w:t xml:space="preserve">int </w:t>
+      </w:r>
+      <w:r>
+        <w:rPr>
+          <w:color w:val="A9B7C6"/>
+          <w:sz w:val="27"/>
+          <w:szCs w:val="27"/>
+        </w:rPr>
+        <w:t>n){</w:t>
+      </w:r>
+      <w:r>
+        <w:rPr>
+          <w:color w:val="A9B7C6"/>
+          <w:sz w:val="27"/>
+          <w:szCs w:val="27"/>
+        </w:rPr>
+        <w:br/>
+        <w:t xml:space="preserve">            </w:t>
+      </w:r>
+      <w:proofErr w:type="spellStart"/>
+      <w:r>
+        <w:rPr>
+          <w:color w:val="A9B7C6"/>
+          <w:sz w:val="27"/>
+          <w:szCs w:val="27"/>
+        </w:rPr>
+        <w:t>System.</w:t>
+      </w:r>
+      <w:r>
+        <w:rPr>
+          <w:i/>
+          <w:iCs/>
+          <w:color w:val="9876AA"/>
+          <w:sz w:val="27"/>
+          <w:szCs w:val="27"/>
+        </w:rPr>
+        <w:t>out</w:t>
+      </w:r>
+      <w:r>
+        <w:rPr>
+          <w:color w:val="A9B7C6"/>
+          <w:sz w:val="27"/>
+          <w:szCs w:val="27"/>
+        </w:rPr>
+        <w:t>.println</w:t>
+      </w:r>
+      <w:proofErr w:type="spellEnd"/>
+      <w:r>
+        <w:rPr>
+          <w:color w:val="A9B7C6"/>
+          <w:sz w:val="27"/>
+          <w:szCs w:val="27"/>
+        </w:rPr>
+        <w:t>(</w:t>
+      </w:r>
+      <w:r>
+        <w:rPr>
+          <w:color w:val="6A8759"/>
+          <w:sz w:val="27"/>
+          <w:szCs w:val="27"/>
+        </w:rPr>
+        <w:t>"***Bowler's End***"</w:t>
+      </w:r>
+      <w:r>
+        <w:rPr>
+          <w:color w:val="A9B7C6"/>
+          <w:sz w:val="27"/>
+          <w:szCs w:val="27"/>
+        </w:rPr>
+        <w:t>)</w:t>
+      </w:r>
+      <w:r>
+        <w:rPr>
+          <w:color w:val="CC7832"/>
+          <w:sz w:val="27"/>
+          <w:szCs w:val="27"/>
+        </w:rPr>
+        <w:t>;</w:t>
+      </w:r>
+      <w:r>
+        <w:rPr>
+          <w:color w:val="CC7832"/>
+          <w:sz w:val="27"/>
+          <w:szCs w:val="27"/>
+        </w:rPr>
+        <w:br/>
+        <w:t xml:space="preserve">            int </w:t>
+      </w:r>
+      <w:proofErr w:type="spellStart"/>
+      <w:r>
+        <w:rPr>
+          <w:color w:val="A9B7C6"/>
+          <w:sz w:val="27"/>
+          <w:szCs w:val="27"/>
+        </w:rPr>
+        <w:t>total_wicket</w:t>
+      </w:r>
+      <w:proofErr w:type="spellEnd"/>
+      <w:r>
+        <w:rPr>
+          <w:color w:val="A9B7C6"/>
+          <w:sz w:val="27"/>
+          <w:szCs w:val="27"/>
+        </w:rPr>
+        <w:t>=</w:t>
+      </w:r>
+      <w:r>
+        <w:rPr>
+          <w:color w:val="6897BB"/>
+          <w:sz w:val="27"/>
+          <w:szCs w:val="27"/>
+        </w:rPr>
+        <w:t>0</w:t>
+      </w:r>
+      <w:r>
+        <w:rPr>
+          <w:color w:val="CC7832"/>
+          <w:sz w:val="27"/>
+          <w:szCs w:val="27"/>
+        </w:rPr>
+        <w:t>;</w:t>
+      </w:r>
+      <w:r>
+        <w:rPr>
+          <w:color w:val="CC7832"/>
+          <w:sz w:val="27"/>
+          <w:szCs w:val="27"/>
+        </w:rPr>
+        <w:br/>
+        <w:t xml:space="preserve">            </w:t>
+      </w:r>
+      <w:r>
+        <w:rPr>
+          <w:color w:val="A9B7C6"/>
+          <w:sz w:val="27"/>
+          <w:szCs w:val="27"/>
+        </w:rPr>
+        <w:t xml:space="preserve">Scanner input= </w:t>
+      </w:r>
+      <w:r>
+        <w:rPr>
+          <w:color w:val="CC7832"/>
+          <w:sz w:val="27"/>
+          <w:szCs w:val="27"/>
+        </w:rPr>
+        <w:t xml:space="preserve">new </w:t>
+      </w:r>
+      <w:r>
+        <w:rPr>
+          <w:color w:val="A9B7C6"/>
+          <w:sz w:val="27"/>
+          <w:szCs w:val="27"/>
+        </w:rPr>
+        <w:t>Scanner(System.</w:t>
+      </w:r>
+      <w:r>
+        <w:rPr>
+          <w:i/>
+          <w:iCs/>
+          <w:color w:val="9876AA"/>
+          <w:sz w:val="27"/>
+          <w:szCs w:val="27"/>
+        </w:rPr>
+        <w:t>in</w:t>
+      </w:r>
+      <w:r>
+        <w:rPr>
+          <w:color w:val="A9B7C6"/>
+          <w:sz w:val="27"/>
+          <w:szCs w:val="27"/>
+        </w:rPr>
+        <w:t>)</w:t>
+      </w:r>
+      <w:r>
+        <w:rPr>
+          <w:color w:val="CC7832"/>
+          <w:sz w:val="27"/>
+          <w:szCs w:val="27"/>
+        </w:rPr>
+        <w:t>;</w:t>
+      </w:r>
+      <w:r>
+        <w:rPr>
+          <w:color w:val="CC7832"/>
+          <w:sz w:val="27"/>
+          <w:szCs w:val="27"/>
+        </w:rPr>
+        <w:br/>
+        <w:t xml:space="preserve">            for </w:t>
+      </w:r>
+      <w:r>
+        <w:rPr>
+          <w:color w:val="A9B7C6"/>
+          <w:sz w:val="27"/>
+          <w:szCs w:val="27"/>
+        </w:rPr>
+        <w:t>(</w:t>
+      </w:r>
+      <w:r>
+        <w:rPr>
+          <w:color w:val="CC7832"/>
+          <w:sz w:val="27"/>
+          <w:szCs w:val="27"/>
+        </w:rPr>
+        <w:t xml:space="preserve">int </w:t>
+      </w:r>
+      <w:proofErr w:type="spellStart"/>
+      <w:r>
+        <w:rPr>
+          <w:color w:val="A9B7C6"/>
+          <w:sz w:val="27"/>
+          <w:szCs w:val="27"/>
+        </w:rPr>
+        <w:t>i</w:t>
+      </w:r>
+      <w:proofErr w:type="spellEnd"/>
+      <w:r>
+        <w:rPr>
+          <w:color w:val="A9B7C6"/>
+          <w:sz w:val="27"/>
+          <w:szCs w:val="27"/>
+        </w:rPr>
+        <w:t>=</w:t>
+      </w:r>
+      <w:r>
+        <w:rPr>
+          <w:color w:val="6897BB"/>
+          <w:sz w:val="27"/>
+          <w:szCs w:val="27"/>
+        </w:rPr>
+        <w:t>1</w:t>
+      </w:r>
+      <w:r>
+        <w:rPr>
+          <w:color w:val="CC7832"/>
+          <w:sz w:val="27"/>
+          <w:szCs w:val="27"/>
+        </w:rPr>
+        <w:t>;</w:t>
+      </w:r>
+      <w:r>
+        <w:rPr>
+          <w:color w:val="A9B7C6"/>
+          <w:sz w:val="27"/>
+          <w:szCs w:val="27"/>
+        </w:rPr>
+        <w:t>i&lt;=</w:t>
+      </w:r>
+      <w:proofErr w:type="spellStart"/>
+      <w:r>
+        <w:rPr>
+          <w:color w:val="A9B7C6"/>
+          <w:sz w:val="27"/>
+          <w:szCs w:val="27"/>
+        </w:rPr>
+        <w:t>n</w:t>
+      </w:r>
+      <w:r>
+        <w:rPr>
+          <w:color w:val="CC7832"/>
+          <w:sz w:val="27"/>
+          <w:szCs w:val="27"/>
+        </w:rPr>
+        <w:t>;</w:t>
+      </w:r>
+      <w:r>
+        <w:rPr>
+          <w:color w:val="A9B7C6"/>
+          <w:sz w:val="27"/>
+          <w:szCs w:val="27"/>
+        </w:rPr>
+        <w:t>i</w:t>
+      </w:r>
+      <w:proofErr w:type="spellEnd"/>
+      <w:r>
+        <w:rPr>
+          <w:color w:val="A9B7C6"/>
+          <w:sz w:val="27"/>
+          <w:szCs w:val="27"/>
+        </w:rPr>
+        <w:t>++){</w:t>
+      </w:r>
+      <w:r>
+        <w:rPr>
+          <w:color w:val="A9B7C6"/>
+          <w:sz w:val="27"/>
+          <w:szCs w:val="27"/>
+        </w:rPr>
+        <w:br/>
+        <w:t xml:space="preserve">                </w:t>
+      </w:r>
+      <w:proofErr w:type="spellStart"/>
+      <w:r>
+        <w:rPr>
+          <w:color w:val="A9B7C6"/>
+          <w:sz w:val="27"/>
+          <w:szCs w:val="27"/>
+        </w:rPr>
+        <w:t>System.</w:t>
+      </w:r>
+      <w:r>
+        <w:rPr>
+          <w:i/>
+          <w:iCs/>
+          <w:color w:val="9876AA"/>
+          <w:sz w:val="27"/>
+          <w:szCs w:val="27"/>
+        </w:rPr>
+        <w:t>out</w:t>
+      </w:r>
+      <w:r>
+        <w:rPr>
+          <w:color w:val="A9B7C6"/>
+          <w:sz w:val="27"/>
+          <w:szCs w:val="27"/>
+        </w:rPr>
+        <w:t>.print</w:t>
+      </w:r>
+      <w:proofErr w:type="spellEnd"/>
+      <w:r>
+        <w:rPr>
+          <w:color w:val="A9B7C6"/>
+          <w:sz w:val="27"/>
+          <w:szCs w:val="27"/>
+        </w:rPr>
+        <w:t>(</w:t>
+      </w:r>
+      <w:r>
+        <w:rPr>
+          <w:color w:val="6A8759"/>
+          <w:sz w:val="27"/>
+          <w:szCs w:val="27"/>
+        </w:rPr>
+        <w:t>"Enter the total wickets of innings "</w:t>
+      </w:r>
+      <w:r>
+        <w:rPr>
+          <w:color w:val="A9B7C6"/>
+          <w:sz w:val="27"/>
+          <w:szCs w:val="27"/>
+        </w:rPr>
+        <w:t>+</w:t>
+      </w:r>
+      <w:proofErr w:type="spellStart"/>
+      <w:r>
+        <w:rPr>
+          <w:color w:val="A9B7C6"/>
+          <w:sz w:val="27"/>
+          <w:szCs w:val="27"/>
+        </w:rPr>
+        <w:t>i</w:t>
+      </w:r>
+      <w:proofErr w:type="spellEnd"/>
+      <w:r>
+        <w:rPr>
+          <w:color w:val="A9B7C6"/>
+          <w:sz w:val="27"/>
+          <w:szCs w:val="27"/>
+        </w:rPr>
+        <w:t xml:space="preserve"> + </w:t>
+      </w:r>
+      <w:r>
+        <w:rPr>
+          <w:color w:val="6A8759"/>
+          <w:sz w:val="27"/>
+          <w:szCs w:val="27"/>
+        </w:rPr>
+        <w:t>": "</w:t>
+      </w:r>
+      <w:r>
+        <w:rPr>
+          <w:color w:val="A9B7C6"/>
+          <w:sz w:val="27"/>
+          <w:szCs w:val="27"/>
+        </w:rPr>
+        <w:t>)</w:t>
+      </w:r>
+      <w:r>
+        <w:rPr>
+          <w:color w:val="CC7832"/>
+          <w:sz w:val="27"/>
+          <w:szCs w:val="27"/>
+        </w:rPr>
+        <w:t>;</w:t>
+      </w:r>
+      <w:r>
+        <w:rPr>
+          <w:color w:val="CC7832"/>
+          <w:sz w:val="27"/>
+          <w:szCs w:val="27"/>
+        </w:rPr>
+        <w:br/>
+        <w:t xml:space="preserve">                int </w:t>
+      </w:r>
+      <w:r>
+        <w:rPr>
+          <w:color w:val="A9B7C6"/>
+          <w:sz w:val="27"/>
+          <w:szCs w:val="27"/>
+        </w:rPr>
+        <w:t xml:space="preserve">x= </w:t>
+      </w:r>
+      <w:proofErr w:type="spellStart"/>
+      <w:r>
+        <w:rPr>
+          <w:color w:val="A9B7C6"/>
+          <w:sz w:val="27"/>
+          <w:szCs w:val="27"/>
+        </w:rPr>
+        <w:t>input.nextInt</w:t>
+      </w:r>
+      <w:proofErr w:type="spellEnd"/>
+      <w:r>
+        <w:rPr>
+          <w:color w:val="A9B7C6"/>
+          <w:sz w:val="27"/>
+          <w:szCs w:val="27"/>
+        </w:rPr>
+        <w:t>()</w:t>
+      </w:r>
+      <w:r>
+        <w:rPr>
+          <w:color w:val="CC7832"/>
+          <w:sz w:val="27"/>
+          <w:szCs w:val="27"/>
+        </w:rPr>
+        <w:t xml:space="preserve">; </w:t>
+      </w:r>
+      <w:r>
+        <w:rPr>
+          <w:color w:val="808080"/>
+          <w:sz w:val="27"/>
+          <w:szCs w:val="27"/>
+        </w:rPr>
+        <w:t>//taking wicket as input</w:t>
+      </w:r>
+      <w:r>
+        <w:rPr>
+          <w:color w:val="808080"/>
+          <w:sz w:val="27"/>
+          <w:szCs w:val="27"/>
+        </w:rPr>
+        <w:br/>
+        <w:t xml:space="preserve">                </w:t>
+      </w:r>
+      <w:proofErr w:type="spellStart"/>
+      <w:r>
+        <w:rPr>
+          <w:color w:val="A9B7C6"/>
+          <w:sz w:val="27"/>
+          <w:szCs w:val="27"/>
+        </w:rPr>
+        <w:t>total_wicket</w:t>
+      </w:r>
+      <w:proofErr w:type="spellEnd"/>
+      <w:r>
+        <w:rPr>
+          <w:color w:val="A9B7C6"/>
+          <w:sz w:val="27"/>
+          <w:szCs w:val="27"/>
+        </w:rPr>
+        <w:t>=</w:t>
+      </w:r>
+      <w:proofErr w:type="spellStart"/>
+      <w:r>
+        <w:rPr>
+          <w:color w:val="A9B7C6"/>
+          <w:sz w:val="27"/>
+          <w:szCs w:val="27"/>
+        </w:rPr>
+        <w:t>total_wicket+x</w:t>
+      </w:r>
+      <w:proofErr w:type="spellEnd"/>
+      <w:r>
+        <w:rPr>
+          <w:color w:val="CC7832"/>
+          <w:sz w:val="27"/>
+          <w:szCs w:val="27"/>
+        </w:rPr>
+        <w:t>;</w:t>
+      </w:r>
+      <w:r>
+        <w:rPr>
+          <w:color w:val="CC7832"/>
+          <w:sz w:val="27"/>
+          <w:szCs w:val="27"/>
+        </w:rPr>
+        <w:br/>
+        <w:t xml:space="preserve">            </w:t>
+      </w:r>
+      <w:r>
+        <w:rPr>
+          <w:color w:val="A9B7C6"/>
+          <w:sz w:val="27"/>
+          <w:szCs w:val="27"/>
+        </w:rPr>
+        <w:t>}</w:t>
+      </w:r>
+      <w:r>
+        <w:rPr>
+          <w:color w:val="A9B7C6"/>
+          <w:sz w:val="27"/>
+          <w:szCs w:val="27"/>
+        </w:rPr>
+        <w:br/>
+      </w:r>
+      <w:r>
+        <w:rPr>
+          <w:color w:val="A9B7C6"/>
+          <w:sz w:val="27"/>
+          <w:szCs w:val="27"/>
+        </w:rPr>
+        <w:br/>
+        <w:t xml:space="preserve">            </w:t>
+      </w:r>
+      <w:proofErr w:type="spellStart"/>
+      <w:r>
+        <w:rPr>
+          <w:color w:val="A9B7C6"/>
+          <w:sz w:val="27"/>
+          <w:szCs w:val="27"/>
+        </w:rPr>
+        <w:t>System.</w:t>
+      </w:r>
+      <w:r>
+        <w:rPr>
+          <w:i/>
+          <w:iCs/>
+          <w:color w:val="9876AA"/>
+          <w:sz w:val="27"/>
+          <w:szCs w:val="27"/>
+        </w:rPr>
+        <w:t>out</w:t>
+      </w:r>
+      <w:r>
+        <w:rPr>
+          <w:color w:val="A9B7C6"/>
+          <w:sz w:val="27"/>
+          <w:szCs w:val="27"/>
+        </w:rPr>
+        <w:t>.println</w:t>
+      </w:r>
+      <w:proofErr w:type="spellEnd"/>
+      <w:r>
+        <w:rPr>
+          <w:color w:val="A9B7C6"/>
+          <w:sz w:val="27"/>
+          <w:szCs w:val="27"/>
+        </w:rPr>
+        <w:t>(</w:t>
+      </w:r>
+      <w:r>
+        <w:rPr>
+          <w:color w:val="6A8759"/>
+          <w:sz w:val="27"/>
+          <w:szCs w:val="27"/>
+        </w:rPr>
+        <w:t xml:space="preserve">"Total run in " </w:t>
+      </w:r>
+      <w:r>
+        <w:rPr>
+          <w:color w:val="A9B7C6"/>
+          <w:sz w:val="27"/>
+          <w:szCs w:val="27"/>
+        </w:rPr>
+        <w:t>+ n +</w:t>
+      </w:r>
+      <w:r>
+        <w:rPr>
+          <w:color w:val="6A8759"/>
+          <w:sz w:val="27"/>
+          <w:szCs w:val="27"/>
+        </w:rPr>
+        <w:t xml:space="preserve">" innings is " </w:t>
+      </w:r>
+      <w:r>
+        <w:rPr>
+          <w:color w:val="A9B7C6"/>
+          <w:sz w:val="27"/>
+          <w:szCs w:val="27"/>
+        </w:rPr>
+        <w:t xml:space="preserve">+ </w:t>
+      </w:r>
+      <w:proofErr w:type="spellStart"/>
+      <w:r>
+        <w:rPr>
+          <w:color w:val="A9B7C6"/>
+          <w:sz w:val="27"/>
+          <w:szCs w:val="27"/>
+        </w:rPr>
+        <w:t>total_wicket</w:t>
+      </w:r>
+      <w:proofErr w:type="spellEnd"/>
+      <w:r>
+        <w:rPr>
+          <w:color w:val="A9B7C6"/>
+          <w:sz w:val="27"/>
+          <w:szCs w:val="27"/>
+        </w:rPr>
+        <w:t>)</w:t>
+      </w:r>
+      <w:r>
+        <w:rPr>
+          <w:color w:val="CC7832"/>
+          <w:sz w:val="27"/>
+          <w:szCs w:val="27"/>
+        </w:rPr>
+        <w:t>;</w:t>
+      </w:r>
+      <w:r>
+        <w:rPr>
+          <w:color w:val="CC7832"/>
+          <w:sz w:val="27"/>
+          <w:szCs w:val="27"/>
+        </w:rPr>
+        <w:br/>
+        <w:t xml:space="preserve">        </w:t>
+      </w:r>
+      <w:r>
+        <w:rPr>
+          <w:color w:val="A9B7C6"/>
+          <w:sz w:val="27"/>
+          <w:szCs w:val="27"/>
+        </w:rPr>
+        <w:t>}</w:t>
+      </w:r>
+      <w:r>
+        <w:rPr>
+          <w:color w:val="A9B7C6"/>
+          <w:sz w:val="27"/>
+          <w:szCs w:val="27"/>
+        </w:rPr>
+        <w:br/>
+      </w:r>
+      <w:r>
+        <w:rPr>
+          <w:color w:val="A9B7C6"/>
+          <w:sz w:val="27"/>
+          <w:szCs w:val="27"/>
+        </w:rPr>
+        <w:br/>
+        <w:t xml:space="preserve">    }</w:t>
+      </w:r>
+      <w:r>
+        <w:rPr>
+          <w:color w:val="A9B7C6"/>
+          <w:sz w:val="27"/>
+          <w:szCs w:val="27"/>
+        </w:rPr>
+        <w:br/>
+      </w:r>
+      <w:r>
+        <w:rPr>
+          <w:color w:val="A9B7C6"/>
+          <w:sz w:val="27"/>
+          <w:szCs w:val="27"/>
+        </w:rPr>
+        <w:br/>
+        <w:t>}</w:t>
+      </w:r>
+    </w:p>
+    <w:p>
+      <w:pPr>
+        <w:tabs>
+          <w:tab w:val="left" w:pos="1530"/>
+        </w:tabs>
+        <w:rPr>
+          <w:rFonts w:ascii="Segoe UI" w:hAnsi="Segoe UI" w:cs="Segoe UI"/>
+          <w:color w:val="212529"/>
+          <w:sz w:val="23"/>
+          <w:szCs w:val="23"/>
+          <w:shd w:val="clear" w:color="auto" w:fill="FFFFFF"/>
         </w:rPr>
       </w:pPr>
       <w:bookmarkStart w:id="0" w:name="_GoBack"/>
       <w:bookmarkEnd w:id="0"/>
+    </w:p>
+    <w:p>
+      <w:pPr>
+        <w:tabs>
+          <w:tab w:val="left" w:pos="1530"/>
+        </w:tabs>
+        <w:rPr>
+          <w:sz w:val="28"/>
+          <w:lang w:val="en-US"/>
+        </w:rPr>
+      </w:pPr>
+    </w:p>
+    <w:p>
+      <w:pPr>
+        <w:tabs>
+          <w:tab w:val="left" w:pos="1530"/>
+        </w:tabs>
+        <w:rPr>
+          <w:sz w:val="28"/>
+          <w:lang w:val="en-US"/>
+        </w:rPr>
+      </w:pPr>
+      <w:r>
+        <w:rPr>
+          <w:sz w:val="28"/>
+          <w:lang w:val="en-US"/>
+        </w:rPr>
+        <w:t>Output:</w:t>
+      </w:r>
+    </w:p>
+    <w:p>
+      <w:pPr>
+        <w:tabs>
+          <w:tab w:val="left" w:pos="1530"/>
+        </w:tabs>
+        <w:rPr>
+          <w:sz w:val="28"/>
+          <w:lang w:val="en-US"/>
+        </w:rPr>
+      </w:pPr>
+      <w:r>
+        <w:rPr>
+          <w:noProof/>
+        </w:rPr>
+        <w:drawing>
+          <wp:inline distT="0" distB="0" distL="0" distR="0" wp14:anchorId="193D9F7F" wp14:editId="7626DCB3">
+            <wp:extent cx="3838575" cy="1809750"/>
+            <wp:effectExtent l="0" t="0" r="9525" b="0"/>
+            <wp:docPr id="3" name="Picture 3"/>
+            <wp:cNvGraphicFramePr>
+              <a:graphicFrameLocks xmlns:a="http://schemas.openxmlformats.org/drawingml/2006/main" noChangeAspect="1"/>
+            </wp:cNvGraphicFramePr>
+            <a:graphic xmlns:a="http://schemas.openxmlformats.org/drawingml/2006/main">
+              <a:graphicData uri="http://schemas.openxmlformats.org/drawingml/2006/picture">
+                <pic:pic xmlns:pic="http://schemas.openxmlformats.org/drawingml/2006/picture">
+                  <pic:nvPicPr>
+                    <pic:cNvPr id="1" name=""/>
+                    <pic:cNvPicPr/>
+                  </pic:nvPicPr>
+                  <pic:blipFill rotWithShape="1">
+                    <a:blip r:embed="rId8"/>
+                    <a:srcRect l="-1" t="26010" r="33027" b="17832"/>
+                    <a:stretch/>
+                  </pic:blipFill>
+                  <pic:spPr bwMode="auto">
+                    <a:xfrm>
+                      <a:off x="0" y="0"/>
+                      <a:ext cx="3838575" cy="1809750"/>
+                    </a:xfrm>
+                    <a:prstGeom prst="rect">
+                      <a:avLst/>
+                    </a:prstGeom>
+                    <a:ln>
+                      <a:noFill/>
+                    </a:ln>
+                    <a:extLst>
+                      <a:ext uri="{53640926-AAD7-44D8-BBD7-CCE9431645EC}">
+                        <a14:shadowObscured xmlns:a14="http://schemas.microsoft.com/office/drawing/2010/main"/>
+                      </a:ext>
+                    </a:extLst>
+                  </pic:spPr>
+                </pic:pic>
+              </a:graphicData>
+            </a:graphic>
+          </wp:inline>
+        </w:drawing>
+      </w:r>
     </w:p>
     <w:sectPr>
       <w:pgSz w:w="11906" w:h="16838"/>

</xml_diff>